<commit_message>
docs: :memo: Modified the student 2 analysis report and marked it as done in the requirements doc
</commit_message>
<xml_diff>
--- a/reports/Student #2/02 - Requirements - Student #2.docx
+++ b/reports/Student #2/02 - Requirements - Student #2.docx
@@ -460,6 +460,7 @@
               <w:sdtPr>
                 <w:rPr>
                   <w:rFonts w:asciiTheme="majorHAnsi" w:hAnsiTheme="majorHAnsi" w:cstheme="majorHAnsi"/>
+                  <w:lang w:val="es-ES"/>
                 </w:rPr>
                 <w:tag w:val="Student2"/>
                 <w:id w:val="2044784553"/>
@@ -474,30 +475,35 @@
                 <w:r>
                   <w:rPr>
                     <w:rFonts w:asciiTheme="majorHAnsi" w:hAnsiTheme="majorHAnsi" w:cstheme="majorHAnsi"/>
+                    <w:lang w:val="es-ES"/>
                   </w:rPr>
                   <w:t xml:space="preserve"> </w:t>
                 </w:r>
                 <w:r>
                   <w:rPr>
                     <w:rFonts w:asciiTheme="majorHAnsi" w:hAnsiTheme="majorHAnsi" w:cstheme="majorHAnsi"/>
+                    <w:lang w:val="es-ES"/>
                   </w:rPr>
                   <w:t>Vázquez Cruz</w:t>
                 </w:r>
                 <w:r>
                   <w:rPr>
                     <w:rFonts w:asciiTheme="majorHAnsi" w:hAnsiTheme="majorHAnsi" w:cstheme="majorHAnsi"/>
+                    <w:lang w:val="es-ES"/>
                   </w:rPr>
                   <w:t xml:space="preserve">, </w:t>
                 </w:r>
                 <w:r>
                   <w:rPr>
                     <w:rFonts w:asciiTheme="majorHAnsi" w:hAnsiTheme="majorHAnsi" w:cstheme="majorHAnsi"/>
+                    <w:lang w:val="es-ES"/>
                   </w:rPr>
                   <w:t>Emilio Manuel</w:t>
                 </w:r>
                 <w:r>
                   <w:rPr>
                     <w:rFonts w:asciiTheme="majorHAnsi" w:hAnsiTheme="majorHAnsi" w:cstheme="majorHAnsi"/>
+                    <w:lang w:val="es-ES"/>
                   </w:rPr>
                   <w:t xml:space="preserve">  </w:t>
                 </w:r>
@@ -559,6 +565,12 @@
                     <w:rFonts w:asciiTheme="majorHAnsi" w:hAnsiTheme="majorHAnsi" w:cstheme="majorHAnsi"/>
                   </w:rPr>
                   <w:t>manager</w:t>
+                </w:r>
+                <w:r>
+                  <w:rPr>
+                    <w:rFonts w:asciiTheme="majorHAnsi" w:hAnsiTheme="majorHAnsi" w:cstheme="majorHAnsi"/>
+                  </w:rPr>
+                  <w:t>, developer</w:t>
                 </w:r>
                 <w:r>
                   <w:rPr>
@@ -966,7 +978,13 @@
         <w:sdtEndPr/>
         <w:sdtContent>
           <w:r>
-            <w:t xml:space="preserve">    </w:t>
+            <w:t xml:space="preserve">  </w:t>
+          </w:r>
+          <w:r>
+            <w:t>X</w:t>
+          </w:r>
+          <w:r>
+            <w:t xml:space="preserve">  </w:t>
           </w:r>
         </w:sdtContent>
       </w:sdt>
@@ -4631,7 +4649,13 @@
         <w:sdtEndPr/>
         <w:sdtContent>
           <w:r>
-            <w:t xml:space="preserve">    </w:t>
+            <w:t xml:space="preserve">  </w:t>
+          </w:r>
+          <w:r>
+            <w:t>X</w:t>
+          </w:r>
+          <w:r>
+            <w:t xml:space="preserve">  </w:t>
           </w:r>
         </w:sdtContent>
       </w:sdt>
@@ -9600,6 +9624,7 @@
     <w:rsid w:val="007C004C"/>
     <w:rsid w:val="007E6C7A"/>
     <w:rsid w:val="008B1087"/>
+    <w:rsid w:val="00910749"/>
     <w:rsid w:val="0093034B"/>
     <w:rsid w:val="00944E58"/>
     <w:rsid w:val="00953D97"/>

</xml_diff>

<commit_message>
docs: :memo: Add missing info to student #2 requirements doc
</commit_message>
<xml_diff>
--- a/reports/Student #2/02 - Requirements - Student #2.docx
+++ b/reports/Student #2/02 - Requirements - Student #2.docx
@@ -576,6 +576,12 @@
                   <w:rPr>
                     <w:rFonts w:asciiTheme="majorHAnsi" w:hAnsiTheme="majorHAnsi" w:cstheme="majorHAnsi"/>
                   </w:rPr>
+                  <w:t>,analyst,operator</w:t>
+                </w:r>
+                <w:r>
+                  <w:rPr>
+                    <w:rFonts w:asciiTheme="majorHAnsi" w:hAnsiTheme="majorHAnsi" w:cstheme="majorHAnsi"/>
+                  </w:rPr>
                   <w:t xml:space="preserve">  </w:t>
                 </w:r>
               </w:sdtContent>
@@ -648,7 +654,43 @@
                   <w:rPr>
                     <w:rFonts w:asciiTheme="majorHAnsi" w:hAnsiTheme="majorHAnsi" w:cstheme="majorHAnsi"/>
                   </w:rPr>
-                  <w:t xml:space="preserve"> place month day, year </w:t>
+                  <w:t xml:space="preserve"> </w:t>
+                </w:r>
+                <w:r>
+                  <w:rPr>
+                    <w:rFonts w:asciiTheme="majorHAnsi" w:hAnsiTheme="majorHAnsi" w:cstheme="majorHAnsi"/>
+                  </w:rPr>
+                  <w:t>Seville</w:t>
+                </w:r>
+                <w:r>
+                  <w:rPr>
+                    <w:rFonts w:asciiTheme="majorHAnsi" w:hAnsiTheme="majorHAnsi" w:cstheme="majorHAnsi"/>
+                  </w:rPr>
+                  <w:t xml:space="preserve"> </w:t>
+                </w:r>
+                <w:r>
+                  <w:rPr>
+                    <w:rFonts w:asciiTheme="majorHAnsi" w:hAnsiTheme="majorHAnsi" w:cstheme="majorHAnsi"/>
+                  </w:rPr>
+                  <w:t>February 20</w:t>
+                </w:r>
+                <w:r>
+                  <w:rPr>
+                    <w:rFonts w:asciiTheme="majorHAnsi" w:hAnsiTheme="majorHAnsi" w:cstheme="majorHAnsi"/>
+                  </w:rPr>
+                  <w:t xml:space="preserve">, </w:t>
+                </w:r>
+                <w:r>
+                  <w:rPr>
+                    <w:rFonts w:asciiTheme="majorHAnsi" w:hAnsiTheme="majorHAnsi" w:cstheme="majorHAnsi"/>
+                  </w:rPr>
+                  <w:t>2025</w:t>
+                </w:r>
+                <w:r>
+                  <w:rPr>
+                    <w:rFonts w:asciiTheme="majorHAnsi" w:hAnsiTheme="majorHAnsi" w:cstheme="majorHAnsi"/>
+                  </w:rPr>
+                  <w:t xml:space="preserve"> </w:t>
                 </w:r>
               </w:sdtContent>
             </w:sdt>
@@ -9608,6 +9650,7 @@
     <w:rsid w:val="002B01EF"/>
     <w:rsid w:val="002C5B10"/>
     <w:rsid w:val="00362E40"/>
+    <w:rsid w:val="003905B9"/>
     <w:rsid w:val="003936CA"/>
     <w:rsid w:val="0039660C"/>
     <w:rsid w:val="004209F9"/>

</xml_diff>

<commit_message>
feat: :sparkles: update done tasks
</commit_message>
<xml_diff>
--- a/reports/Student #2/02 - Requirements - Student #2.docx
+++ b/reports/Student #2/02 - Requirements - Student #2.docx
@@ -2351,7 +2351,13 @@
         <w:sdtEndPr/>
         <w:sdtContent>
           <w:r>
-            <w:t xml:space="preserve">    </w:t>
+            <w:t xml:space="preserve">  </w:t>
+          </w:r>
+          <w:r>
+            <w:t>X</w:t>
+          </w:r>
+          <w:r>
+            <w:t xml:space="preserve">  </w:t>
           </w:r>
         </w:sdtContent>
       </w:sdt>
@@ -2489,7 +2495,13 @@
         <w:sdtEndPr/>
         <w:sdtContent>
           <w:r>
-            <w:t xml:space="preserve">    </w:t>
+            <w:t xml:space="preserve">  </w:t>
+          </w:r>
+          <w:r>
+            <w:t>X</w:t>
+          </w:r>
+          <w:r>
+            <w:t xml:space="preserve">  </w:t>
           </w:r>
         </w:sdtContent>
       </w:sdt>
@@ -2613,7 +2625,13 @@
         <w:sdtEndPr/>
         <w:sdtContent>
           <w:r>
-            <w:t xml:space="preserve">    </w:t>
+            <w:t xml:space="preserve">  </w:t>
+          </w:r>
+          <w:r>
+            <w:t>X</w:t>
+          </w:r>
+          <w:r>
+            <w:t xml:space="preserve">  </w:t>
           </w:r>
         </w:sdtContent>
       </w:sdt>
@@ -9760,6 +9778,7 @@
     <w:rsid w:val="00E10847"/>
     <w:rsid w:val="00E25325"/>
     <w:rsid w:val="00EA1B9C"/>
+    <w:rsid w:val="00EC7A63"/>
     <w:rsid w:val="00ED34A4"/>
     <w:rsid w:val="00ED3D0C"/>
     <w:rsid w:val="00F06ED1"/>

</xml_diff>

<commit_message>
docs: :memo: Add excels and update reqs doc
</commit_message>
<xml_diff>
--- a/reports/Student #2/02 - Requirements - Student #2.docx
+++ b/reports/Student #2/02 - Requirements - Student #2.docx
@@ -1,6 +1,6 @@
 
 <file path=word/document.xml><?xml version="1.0" encoding="utf-8"?>
-<w:document xmlns:wpc="http://schemas.microsoft.com/office/word/2010/wordprocessingCanvas" xmlns:cx="http://schemas.microsoft.com/office/drawing/2014/chartex" xmlns:cx1="http://schemas.microsoft.com/office/drawing/2015/9/8/chartex" xmlns:cx2="http://schemas.microsoft.com/office/drawing/2015/10/21/chartex" xmlns:cx3="http://schemas.microsoft.com/office/drawing/2016/5/9/chartex" xmlns:cx4="http://schemas.microsoft.com/office/drawing/2016/5/10/chartex" xmlns:cx5="http://schemas.microsoft.com/office/drawing/2016/5/11/chartex" xmlns:cx6="http://schemas.microsoft.com/office/drawing/2016/5/12/chartex" xmlns:cx7="http://schemas.microsoft.com/office/drawing/2016/5/13/chartex" xmlns:cx8="http://schemas.microsoft.com/office/drawing/2016/5/14/chartex" xmlns:mc="http://schemas.openxmlformats.org/markup-compatibility/2006" xmlns:aink="http://schemas.microsoft.com/office/drawing/2016/ink" xmlns:am3d="http://schemas.microsoft.com/office/drawing/2017/model3d" xmlns:o="urn:schemas-microsoft-com:office:office" xmlns:oel="http://schemas.microsoft.com/office/2019/extlst" xmlns:r="http://schemas.openxmlformats.org/officeDocument/2006/relationships" xmlns:m="http://schemas.openxmlformats.org/officeDocument/2006/math" xmlns:v="urn:schemas-microsoft-com:vml" xmlns:wp14="http://schemas.microsoft.com/office/word/2010/wordprocessingDrawing" xmlns:wp="http://schemas.openxmlformats.org/drawingml/2006/wordprocessingDrawing" xmlns:w10="urn:schemas-microsoft-com:office:word" xmlns:w="http://schemas.openxmlformats.org/wordprocessingml/2006/main" xmlns:w14="http://schemas.microsoft.com/office/word/2010/wordml" xmlns:w15="http://schemas.microsoft.com/office/word/2012/wordml" xmlns:w16cex="http://schemas.microsoft.com/office/word/2018/wordml/cex" xmlns:w16cid="http://schemas.microsoft.com/office/word/2016/wordml/cid" xmlns:w16="http://schemas.microsoft.com/office/word/2018/wordml" xmlns:w16du="http://schemas.microsoft.com/office/word/2023/wordml/word16du" xmlns:w16sdtdh="http://schemas.microsoft.com/office/word/2020/wordml/sdtdatahash" xmlns:w16sdtfl="http://schemas.microsoft.com/office/word/2024/wordml/sdtformatlock" xmlns:w16se="http://schemas.microsoft.com/office/word/2015/wordml/symex" xmlns:wpg="http://schemas.microsoft.com/office/word/2010/wordprocessingGroup" xmlns:wpi="http://schemas.microsoft.com/office/word/2010/wordprocessingInk" xmlns:wne="http://schemas.microsoft.com/office/word/2006/wordml" xmlns:wps="http://schemas.microsoft.com/office/word/2010/wordprocessingShape" mc:Ignorable="w14 w15 w16se w16cid w16 w16cex w16sdtdh w16sdtfl w16du wp14">
+<w:document xmlns:wpc="http://schemas.microsoft.com/office/word/2010/wordprocessingCanvas" xmlns:cx="http://schemas.microsoft.com/office/drawing/2014/chartex" xmlns:cx1="http://schemas.microsoft.com/office/drawing/2015/9/8/chartex" xmlns:cx2="http://schemas.microsoft.com/office/drawing/2015/10/21/chartex" xmlns:cx3="http://schemas.microsoft.com/office/drawing/2016/5/9/chartex" xmlns:cx4="http://schemas.microsoft.com/office/drawing/2016/5/10/chartex" xmlns:cx5="http://schemas.microsoft.com/office/drawing/2016/5/11/chartex" xmlns:cx6="http://schemas.microsoft.com/office/drawing/2016/5/12/chartex" xmlns:cx7="http://schemas.microsoft.com/office/drawing/2016/5/13/chartex" xmlns:cx8="http://schemas.microsoft.com/office/drawing/2016/5/14/chartex" xmlns:mc="http://schemas.openxmlformats.org/markup-compatibility/2006" xmlns:aink="http://schemas.microsoft.com/office/drawing/2016/ink" xmlns:am3d="http://schemas.microsoft.com/office/drawing/2017/model3d" xmlns:o="urn:schemas-microsoft-com:office:office" xmlns:r="http://schemas.openxmlformats.org/officeDocument/2006/relationships" xmlns:m="http://schemas.openxmlformats.org/officeDocument/2006/math" xmlns:v="urn:schemas-microsoft-com:vml" xmlns:wp14="http://schemas.microsoft.com/office/word/2010/wordprocessingDrawing" xmlns:wp="http://schemas.openxmlformats.org/drawingml/2006/wordprocessingDrawing" xmlns:w10="urn:schemas-microsoft-com:office:word" xmlns:w="http://schemas.openxmlformats.org/wordprocessingml/2006/main" xmlns:w14="http://schemas.microsoft.com/office/word/2010/wordml" xmlns:w15="http://schemas.microsoft.com/office/word/2012/wordml" xmlns:w16cex="http://schemas.microsoft.com/office/word/2018/wordml/cex" xmlns:w16cid="http://schemas.microsoft.com/office/word/2016/wordml/cid" xmlns:w16="http://schemas.microsoft.com/office/word/2018/wordml" xmlns:w16sdtdh="http://schemas.microsoft.com/office/word/2020/wordml/sdtdatahash" xmlns:w16se="http://schemas.microsoft.com/office/word/2015/wordml/symex" xmlns:wpg="http://schemas.microsoft.com/office/word/2010/wordprocessingGroup" xmlns:wpi="http://schemas.microsoft.com/office/word/2010/wordprocessingInk" xmlns:wne="http://schemas.microsoft.com/office/word/2006/wordml" xmlns:wps="http://schemas.microsoft.com/office/word/2010/wordprocessingShape" mc:Ignorable="w14 w15 w16se w16cid w16 w16cex w16sdtdh wp14">
   <w:body>
     <w:p>
       <w:pPr>
@@ -141,6 +141,7 @@
                 <w15:appearance w15:val="hidden"/>
                 <w:text/>
               </w:sdtPr>
+              <w:sdtEndPr/>
               <w:sdtContent>
                 <w:r>
                   <w:rPr>
@@ -230,6 +231,7 @@
                 <w15:appearance w15:val="hidden"/>
                 <w:text/>
               </w:sdtPr>
+              <w:sdtEndPr/>
               <w:sdtContent>
                 <w:r>
                   <w:rPr>
@@ -317,6 +319,7 @@
                 <w15:appearance w15:val="hidden"/>
                 <w:text/>
               </w:sdtPr>
+              <w:sdtEndPr/>
               <w:sdtContent>
                 <w:r>
                   <w:rPr>
@@ -401,6 +404,7 @@
                 <w15:appearance w15:val="hidden"/>
                 <w:text/>
               </w:sdtPr>
+              <w:sdtEndPr/>
               <w:sdtContent>
                 <w:r>
                   <w:rPr>
@@ -466,6 +470,7 @@
                 <w15:appearance w15:val="hidden"/>
                 <w:text/>
               </w:sdtPr>
+              <w:sdtEndPr/>
               <w:sdtContent>
                 <w:r>
                   <w:rPr>
@@ -547,6 +552,7 @@
                 <w15:appearance w15:val="hidden"/>
                 <w:text/>
               </w:sdtPr>
+              <w:sdtEndPr/>
               <w:sdtContent>
                 <w:r>
                   <w:rPr>
@@ -565,6 +571,12 @@
                     <w:rFonts w:asciiTheme="majorHAnsi" w:hAnsiTheme="majorHAnsi" w:cstheme="majorHAnsi"/>
                   </w:rPr>
                   <w:t>,analyst,operator</w:t>
+                </w:r>
+                <w:r>
+                  <w:rPr>
+                    <w:rFonts w:asciiTheme="majorHAnsi" w:hAnsiTheme="majorHAnsi" w:cstheme="majorHAnsi"/>
+                  </w:rPr>
+                  <w:t>, tester</w:t>
                 </w:r>
                 <w:r>
                   <w:rPr>
@@ -637,6 +649,7 @@
                 <w15:appearance w15:val="hidden"/>
                 <w:text/>
               </w:sdtPr>
+              <w:sdtEndPr/>
               <w:sdtContent>
                 <w:r>
                   <w:rPr>
@@ -664,7 +677,21 @@
                     <w:rFonts w:asciiTheme="majorHAnsi" w:hAnsiTheme="majorHAnsi" w:cstheme="majorHAnsi"/>
                     <w:u w:val="single"/>
                   </w:rPr>
-                  <w:t>April 3</w:t>
+                  <w:t>May</w:t>
+                </w:r>
+                <w:r>
+                  <w:rPr>
+                    <w:rFonts w:asciiTheme="majorHAnsi" w:hAnsiTheme="majorHAnsi" w:cstheme="majorHAnsi"/>
+                    <w:u w:val="single"/>
+                  </w:rPr>
+                  <w:t xml:space="preserve"> </w:t>
+                </w:r>
+                <w:r>
+                  <w:rPr>
+                    <w:rFonts w:asciiTheme="majorHAnsi" w:hAnsiTheme="majorHAnsi" w:cstheme="majorHAnsi"/>
+                    <w:u w:val="single"/>
+                  </w:rPr>
+                  <w:t>26</w:t>
                 </w:r>
                 <w:r>
                   <w:rPr>
@@ -891,6 +918,7 @@
           <w15:appearance w15:val="hidden"/>
           <w:text/>
         </w:sdtPr>
+        <w:sdtEndPr/>
         <w:sdtContent>
           <w:r>
             <w:t xml:space="preserve">  </w:t>
@@ -1011,6 +1039,7 @@
           <w15:appearance w15:val="hidden"/>
           <w:text/>
         </w:sdtPr>
+        <w:sdtEndPr/>
         <w:sdtContent>
           <w:r>
             <w:t xml:space="preserve">  </w:t>
@@ -1308,6 +1337,7 @@
           <w15:appearance w15:val="hidden"/>
           <w:text/>
         </w:sdtPr>
+        <w:sdtEndPr/>
         <w:sdtContent>
           <w:r>
             <w:t xml:space="preserve">  </w:t>
@@ -1563,6 +1593,7 @@
           <w15:appearance w15:val="hidden"/>
           <w:text/>
         </w:sdtPr>
+        <w:sdtEndPr/>
         <w:sdtContent>
           <w:r>
             <w:t xml:space="preserve">  </w:t>
@@ -1785,6 +1816,7 @@
           </w:placeholder>
           <w:text/>
         </w:sdtPr>
+        <w:sdtEndPr/>
         <w:sdtContent>
           <w:r>
             <w:t xml:space="preserve">  </w:t>
@@ -2008,6 +2040,7 @@
           <w15:appearance w15:val="hidden"/>
           <w:text/>
         </w:sdtPr>
+        <w:sdtEndPr/>
         <w:sdtContent>
           <w:r>
             <w:t xml:space="preserve">  </w:t>
@@ -2065,6 +2098,7 @@
           <w15:appearance w15:val="hidden"/>
           <w:text/>
         </w:sdtPr>
+        <w:sdtEndPr/>
         <w:sdtContent>
           <w:r>
             <w:t xml:space="preserve">  </w:t>
@@ -2330,6 +2364,7 @@
           <w15:appearance w15:val="hidden"/>
           <w:text/>
         </w:sdtPr>
+        <w:sdtEndPr/>
         <w:sdtContent>
           <w:r>
             <w:t xml:space="preserve">  </w:t>
@@ -2473,6 +2508,7 @@
           <w15:appearance w15:val="hidden"/>
           <w:text/>
         </w:sdtPr>
+        <w:sdtEndPr/>
         <w:sdtContent>
           <w:r>
             <w:t xml:space="preserve">  </w:t>
@@ -2602,6 +2638,7 @@
           <w15:appearance w15:val="hidden"/>
           <w:text/>
         </w:sdtPr>
+        <w:sdtEndPr/>
         <w:sdtContent>
           <w:r>
             <w:t xml:space="preserve">  </w:t>
@@ -2696,9 +2733,16 @@
           <w15:appearance w15:val="hidden"/>
           <w:text/>
         </w:sdtPr>
+        <w:sdtEndPr/>
         <w:sdtContent>
           <w:r>
-            <w:t xml:space="preserve">    </w:t>
+            <w:t xml:space="preserve">  </w:t>
+          </w:r>
+          <w:r>
+            <w:t>X</w:t>
+          </w:r>
+          <w:r>
+            <w:t xml:space="preserve">  </w:t>
           </w:r>
         </w:sdtContent>
       </w:sdt>
@@ -2813,9 +2857,16 @@
           </w:placeholder>
           <w:text/>
         </w:sdtPr>
+        <w:sdtEndPr/>
         <w:sdtContent>
           <w:r>
-            <w:t xml:space="preserve">    </w:t>
+            <w:t xml:space="preserve">  </w:t>
+          </w:r>
+          <w:r>
+            <w:t>X</w:t>
+          </w:r>
+          <w:r>
+            <w:t xml:space="preserve">  </w:t>
           </w:r>
         </w:sdtContent>
       </w:sdt>
@@ -2867,9 +2918,16 @@
           <w15:appearance w15:val="hidden"/>
           <w:text/>
         </w:sdtPr>
+        <w:sdtEndPr/>
         <w:sdtContent>
           <w:r>
-            <w:t xml:space="preserve">    </w:t>
+            <w:t xml:space="preserve">  </w:t>
+          </w:r>
+          <w:r>
+            <w:t>X</w:t>
+          </w:r>
+          <w:r>
+            <w:t xml:space="preserve">  </w:t>
           </w:r>
         </w:sdtContent>
       </w:sdt>
@@ -2903,9 +2961,16 @@
           </w:placeholder>
           <w:text/>
         </w:sdtPr>
+        <w:sdtEndPr/>
         <w:sdtContent>
           <w:r>
-            <w:t xml:space="preserve">    </w:t>
+            <w:t xml:space="preserve">  </w:t>
+          </w:r>
+          <w:r>
+            <w:t>X</w:t>
+          </w:r>
+          <w:r>
+            <w:t xml:space="preserve">  </w:t>
           </w:r>
         </w:sdtContent>
       </w:sdt>
@@ -3481,6 +3546,7 @@
           <w15:appearance w15:val="hidden"/>
           <w:text/>
         </w:sdtPr>
+        <w:sdtEndPr/>
         <w:sdtContent>
           <w:r>
             <w:rPr>
@@ -3655,6 +3721,7 @@
           <w15:appearance w15:val="hidden"/>
           <w:text/>
         </w:sdtPr>
+        <w:sdtEndPr/>
         <w:sdtContent>
           <w:r>
             <w:t xml:space="preserve">  </w:t>
@@ -3817,6 +3884,7 @@
           <w15:appearance w15:val="hidden"/>
           <w:text/>
         </w:sdtPr>
+        <w:sdtEndPr/>
         <w:sdtContent>
           <w:r>
             <w:t xml:space="preserve">    </w:t>
@@ -3880,6 +3948,7 @@
           <w15:appearance w15:val="hidden"/>
           <w:text/>
         </w:sdtPr>
+        <w:sdtEndPr/>
         <w:sdtContent>
           <w:r>
             <w:t xml:space="preserve">    </w:t>
@@ -3961,6 +4030,7 @@
           <w15:appearance w15:val="hidden"/>
           <w:text/>
         </w:sdtPr>
+        <w:sdtEndPr/>
         <w:sdtContent>
           <w:r>
             <w:t xml:space="preserve">    </w:t>
@@ -4048,6 +4118,7 @@
           <w15:appearance w15:val="hidden"/>
           <w:text/>
         </w:sdtPr>
+        <w:sdtEndPr/>
         <w:sdtContent>
           <w:r>
             <w:rPr>
@@ -4188,6 +4259,7 @@
           </w:placeholder>
           <w:text/>
         </w:sdtPr>
+        <w:sdtEndPr/>
         <w:sdtContent>
           <w:r>
             <w:t xml:space="preserve">    </w:t>
@@ -4427,6 +4499,7 @@
           <w15:appearance w15:val="hidden"/>
           <w:text/>
         </w:sdtPr>
+        <w:sdtEndPr/>
         <w:sdtContent>
           <w:r>
             <w:t xml:space="preserve">    </w:t>
@@ -4484,6 +4557,7 @@
           <w15:appearance w15:val="hidden"/>
           <w:text/>
         </w:sdtPr>
+        <w:sdtEndPr/>
         <w:sdtContent>
           <w:r>
             <w:t xml:space="preserve">    </w:t>
@@ -4726,6 +4800,7 @@
           <w15:appearance w15:val="hidden"/>
           <w:text/>
         </w:sdtPr>
+        <w:sdtEndPr/>
         <w:sdtContent>
           <w:r>
             <w:t xml:space="preserve">  </w:t>
@@ -4769,6 +4844,7 @@
           <w15:appearance w15:val="hidden"/>
           <w:text/>
         </w:sdtPr>
+        <w:sdtEndPr/>
         <w:sdtContent>
           <w:r>
             <w:t xml:space="preserve">    </w:t>
@@ -4961,6 +5037,7 @@
           <w15:appearance w15:val="hidden"/>
           <w:text/>
         </w:sdtPr>
+        <w:sdtEndPr/>
         <w:sdtContent>
           <w:r>
             <w:rPr>
@@ -5135,6 +5212,7 @@
           <w15:appearance w15:val="hidden"/>
           <w:text/>
         </w:sdtPr>
+        <w:sdtEndPr/>
         <w:sdtContent>
           <w:r>
             <w:t xml:space="preserve">  </w:t>
@@ -5181,6 +5259,7 @@
           <w15:appearance w15:val="hidden"/>
           <w:text/>
         </w:sdtPr>
+        <w:sdtEndPr/>
         <w:sdtContent>
           <w:r>
             <w:rPr>
@@ -5350,6 +5429,7 @@
           </w:placeholder>
           <w:text/>
         </w:sdtPr>
+        <w:sdtEndPr/>
         <w:sdtContent>
           <w:r>
             <w:t xml:space="preserve">    </w:t>
@@ -5420,6 +5500,7 @@
           </w:placeholder>
           <w:text/>
         </w:sdtPr>
+        <w:sdtEndPr/>
         <w:sdtContent>
           <w:r>
             <w:t xml:space="preserve">    </w:t>
@@ -5540,6 +5621,7 @@
           <w15:appearance w15:val="hidden"/>
           <w:text/>
         </w:sdtPr>
+        <w:sdtEndPr/>
         <w:sdtContent>
           <w:r>
             <w:t xml:space="preserve">    </w:t>
@@ -5576,6 +5658,7 @@
           </w:placeholder>
           <w:text/>
         </w:sdtPr>
+        <w:sdtEndPr/>
         <w:sdtContent>
           <w:r>
             <w:t xml:space="preserve">    </w:t>
@@ -5785,6 +5868,7 @@
           <w15:appearance w15:val="hidden"/>
           <w:text/>
         </w:sdtPr>
+        <w:sdtEndPr/>
         <w:sdtContent>
           <w:r>
             <w:t xml:space="preserve">    </w:t>
@@ -5835,6 +5919,7 @@
           </w:placeholder>
           <w:text/>
         </w:sdtPr>
+        <w:sdtEndPr/>
         <w:sdtContent>
           <w:r>
             <w:t xml:space="preserve">    </w:t>
@@ -5871,6 +5956,7 @@
           </w:placeholder>
           <w:text/>
         </w:sdtPr>
+        <w:sdtEndPr/>
         <w:sdtContent>
           <w:r>
             <w:t xml:space="preserve">    </w:t>
@@ -5917,7 +6003,7 @@
 </file>
 
 <file path=word/numbering.xml><?xml version="1.0" encoding="utf-8"?>
-<w:numbering xmlns:wpc="http://schemas.microsoft.com/office/word/2010/wordprocessingCanvas" xmlns:cx="http://schemas.microsoft.com/office/drawing/2014/chartex" xmlns:cx1="http://schemas.microsoft.com/office/drawing/2015/9/8/chartex" xmlns:cx2="http://schemas.microsoft.com/office/drawing/2015/10/21/chartex" xmlns:cx3="http://schemas.microsoft.com/office/drawing/2016/5/9/chartex" xmlns:cx4="http://schemas.microsoft.com/office/drawing/2016/5/10/chartex" xmlns:cx5="http://schemas.microsoft.com/office/drawing/2016/5/11/chartex" xmlns:cx6="http://schemas.microsoft.com/office/drawing/2016/5/12/chartex" xmlns:cx7="http://schemas.microsoft.com/office/drawing/2016/5/13/chartex" xmlns:cx8="http://schemas.microsoft.com/office/drawing/2016/5/14/chartex" xmlns:mc="http://schemas.openxmlformats.org/markup-compatibility/2006" xmlns:aink="http://schemas.microsoft.com/office/drawing/2016/ink" xmlns:am3d="http://schemas.microsoft.com/office/drawing/2017/model3d" xmlns:o="urn:schemas-microsoft-com:office:office" xmlns:oel="http://schemas.microsoft.com/office/2019/extlst" xmlns:r="http://schemas.openxmlformats.org/officeDocument/2006/relationships" xmlns:m="http://schemas.openxmlformats.org/officeDocument/2006/math" xmlns:v="urn:schemas-microsoft-com:vml" xmlns:wp14="http://schemas.microsoft.com/office/word/2010/wordprocessingDrawing" xmlns:wp="http://schemas.openxmlformats.org/drawingml/2006/wordprocessingDrawing" xmlns:w10="urn:schemas-microsoft-com:office:word" xmlns:w="http://schemas.openxmlformats.org/wordprocessingml/2006/main" xmlns:w14="http://schemas.microsoft.com/office/word/2010/wordml" xmlns:w15="http://schemas.microsoft.com/office/word/2012/wordml" xmlns:w16cex="http://schemas.microsoft.com/office/word/2018/wordml/cex" xmlns:w16cid="http://schemas.microsoft.com/office/word/2016/wordml/cid" xmlns:w16="http://schemas.microsoft.com/office/word/2018/wordml" xmlns:w16du="http://schemas.microsoft.com/office/word/2023/wordml/word16du" xmlns:w16sdtdh="http://schemas.microsoft.com/office/word/2020/wordml/sdtdatahash" xmlns:w16sdtfl="http://schemas.microsoft.com/office/word/2024/wordml/sdtformatlock" xmlns:w16se="http://schemas.microsoft.com/office/word/2015/wordml/symex" xmlns:wpg="http://schemas.microsoft.com/office/word/2010/wordprocessingGroup" xmlns:wpi="http://schemas.microsoft.com/office/word/2010/wordprocessingInk" xmlns:wne="http://schemas.microsoft.com/office/word/2006/wordml" xmlns:wps="http://schemas.microsoft.com/office/word/2010/wordprocessingShape" mc:Ignorable="w14 w15 w16se w16cid w16 w16cex w16sdtdh w16sdtfl w16du wp14">
+<w:numbering xmlns:wpc="http://schemas.microsoft.com/office/word/2010/wordprocessingCanvas" xmlns:cx="http://schemas.microsoft.com/office/drawing/2014/chartex" xmlns:cx1="http://schemas.microsoft.com/office/drawing/2015/9/8/chartex" xmlns:cx2="http://schemas.microsoft.com/office/drawing/2015/10/21/chartex" xmlns:cx3="http://schemas.microsoft.com/office/drawing/2016/5/9/chartex" xmlns:cx4="http://schemas.microsoft.com/office/drawing/2016/5/10/chartex" xmlns:cx5="http://schemas.microsoft.com/office/drawing/2016/5/11/chartex" xmlns:cx6="http://schemas.microsoft.com/office/drawing/2016/5/12/chartex" xmlns:cx7="http://schemas.microsoft.com/office/drawing/2016/5/13/chartex" xmlns:cx8="http://schemas.microsoft.com/office/drawing/2016/5/14/chartex" xmlns:mc="http://schemas.openxmlformats.org/markup-compatibility/2006" xmlns:aink="http://schemas.microsoft.com/office/drawing/2016/ink" xmlns:am3d="http://schemas.microsoft.com/office/drawing/2017/model3d" xmlns:o="urn:schemas-microsoft-com:office:office" xmlns:r="http://schemas.openxmlformats.org/officeDocument/2006/relationships" xmlns:m="http://schemas.openxmlformats.org/officeDocument/2006/math" xmlns:v="urn:schemas-microsoft-com:vml" xmlns:wp14="http://schemas.microsoft.com/office/word/2010/wordprocessingDrawing" xmlns:wp="http://schemas.openxmlformats.org/drawingml/2006/wordprocessingDrawing" xmlns:w10="urn:schemas-microsoft-com:office:word" xmlns:w="http://schemas.openxmlformats.org/wordprocessingml/2006/main" xmlns:w14="http://schemas.microsoft.com/office/word/2010/wordml" xmlns:w15="http://schemas.microsoft.com/office/word/2012/wordml" xmlns:w16cex="http://schemas.microsoft.com/office/word/2018/wordml/cex" xmlns:w16cid="http://schemas.microsoft.com/office/word/2016/wordml/cid" xmlns:w16="http://schemas.microsoft.com/office/word/2018/wordml" xmlns:w16sdtdh="http://schemas.microsoft.com/office/word/2020/wordml/sdtdatahash" xmlns:w16se="http://schemas.microsoft.com/office/word/2015/wordml/symex" xmlns:wpg="http://schemas.microsoft.com/office/word/2010/wordprocessingGroup" xmlns:wpi="http://schemas.microsoft.com/office/word/2010/wordprocessingInk" xmlns:wne="http://schemas.microsoft.com/office/word/2006/wordml" xmlns:wps="http://schemas.microsoft.com/office/word/2010/wordprocessingShape" mc:Ignorable="w14 w15 w16se w16cid w16 w16cex w16sdtdh wp14">
   <w:abstractNum w:abstractNumId="0" w15:restartNumberingAfterBreak="0">
     <w:nsid w:val="FFFFFF88"/>
     <w:multiLevelType w:val="singleLevel"/>
@@ -7450,92 +7536,92 @@
       </w:rPr>
     </w:lvl>
   </w:abstractNum>
-  <w:num w:numId="1" w16cid:durableId="1240293217">
+  <w:num w:numId="1">
     <w:abstractNumId w:val="10"/>
   </w:num>
-  <w:num w:numId="2" w16cid:durableId="762841449">
+  <w:num w:numId="2">
     <w:abstractNumId w:val="2"/>
   </w:num>
-  <w:num w:numId="3" w16cid:durableId="1278635833">
+  <w:num w:numId="3">
     <w:abstractNumId w:val="11"/>
   </w:num>
-  <w:num w:numId="4" w16cid:durableId="283580228">
+  <w:num w:numId="4">
     <w:abstractNumId w:val="4"/>
   </w:num>
-  <w:num w:numId="5" w16cid:durableId="396365981">
+  <w:num w:numId="5">
     <w:abstractNumId w:val="7"/>
   </w:num>
-  <w:num w:numId="6" w16cid:durableId="1472211047">
+  <w:num w:numId="6">
     <w:abstractNumId w:val="14"/>
   </w:num>
-  <w:num w:numId="7" w16cid:durableId="842475072">
+  <w:num w:numId="7">
     <w:abstractNumId w:val="5"/>
   </w:num>
-  <w:num w:numId="8" w16cid:durableId="1374425104">
+  <w:num w:numId="8">
     <w:abstractNumId w:val="1"/>
   </w:num>
-  <w:num w:numId="9" w16cid:durableId="746533430">
+  <w:num w:numId="9">
     <w:abstractNumId w:val="11"/>
   </w:num>
-  <w:num w:numId="10" w16cid:durableId="1716394463">
+  <w:num w:numId="10">
     <w:abstractNumId w:val="9"/>
   </w:num>
-  <w:num w:numId="11" w16cid:durableId="871066880">
+  <w:num w:numId="11">
     <w:abstractNumId w:val="3"/>
   </w:num>
-  <w:num w:numId="12" w16cid:durableId="937757487">
+  <w:num w:numId="12">
     <w:abstractNumId w:val="8"/>
   </w:num>
-  <w:num w:numId="13" w16cid:durableId="511141200">
+  <w:num w:numId="13">
     <w:abstractNumId w:val="6"/>
   </w:num>
-  <w:num w:numId="14" w16cid:durableId="613558391">
+  <w:num w:numId="14">
     <w:abstractNumId w:val="0"/>
   </w:num>
-  <w:num w:numId="15" w16cid:durableId="756367645">
+  <w:num w:numId="15">
     <w:abstractNumId w:val="0"/>
   </w:num>
-  <w:num w:numId="16" w16cid:durableId="82577200">
+  <w:num w:numId="16">
     <w:abstractNumId w:val="11"/>
   </w:num>
-  <w:num w:numId="17" w16cid:durableId="59207868">
+  <w:num w:numId="17">
     <w:abstractNumId w:val="12"/>
   </w:num>
-  <w:num w:numId="18" w16cid:durableId="1397312755">
+  <w:num w:numId="18">
     <w:abstractNumId w:val="13"/>
   </w:num>
-  <w:num w:numId="19" w16cid:durableId="1907108915">
+  <w:num w:numId="19">
     <w:abstractNumId w:val="0"/>
   </w:num>
-  <w:num w:numId="20" w16cid:durableId="1915699943">
+  <w:num w:numId="20">
     <w:abstractNumId w:val="11"/>
   </w:num>
-  <w:num w:numId="21" w16cid:durableId="1238590812">
+  <w:num w:numId="21">
     <w:abstractNumId w:val="11"/>
   </w:num>
-  <w:num w:numId="22" w16cid:durableId="907499889">
+  <w:num w:numId="22">
     <w:abstractNumId w:val="12"/>
   </w:num>
-  <w:num w:numId="23" w16cid:durableId="1875997230">
+  <w:num w:numId="23">
     <w:abstractNumId w:val="13"/>
   </w:num>
-  <w:num w:numId="24" w16cid:durableId="1746565886">
+  <w:num w:numId="24">
     <w:abstractNumId w:val="0"/>
   </w:num>
-  <w:num w:numId="25" w16cid:durableId="1066024783">
+  <w:num w:numId="25">
     <w:abstractNumId w:val="11"/>
   </w:num>
-  <w:num w:numId="26" w16cid:durableId="2020279574">
+  <w:num w:numId="26">
     <w:abstractNumId w:val="12"/>
   </w:num>
-  <w:num w:numId="27" w16cid:durableId="756942801">
+  <w:num w:numId="27">
     <w:abstractNumId w:val="13"/>
   </w:num>
 </w:numbering>
 </file>
 
 <file path=word/styles.xml><?xml version="1.0" encoding="utf-8"?>
-<w:styles xmlns:mc="http://schemas.openxmlformats.org/markup-compatibility/2006" xmlns:r="http://schemas.openxmlformats.org/officeDocument/2006/relationships" xmlns:w="http://schemas.openxmlformats.org/wordprocessingml/2006/main" xmlns:w14="http://schemas.microsoft.com/office/word/2010/wordml" xmlns:w15="http://schemas.microsoft.com/office/word/2012/wordml" xmlns:w16cex="http://schemas.microsoft.com/office/word/2018/wordml/cex" xmlns:w16cid="http://schemas.microsoft.com/office/word/2016/wordml/cid" xmlns:w16="http://schemas.microsoft.com/office/word/2018/wordml" xmlns:w16du="http://schemas.microsoft.com/office/word/2023/wordml/word16du" xmlns:w16sdtdh="http://schemas.microsoft.com/office/word/2020/wordml/sdtdatahash" xmlns:w16sdtfl="http://schemas.microsoft.com/office/word/2024/wordml/sdtformatlock" xmlns:w16se="http://schemas.microsoft.com/office/word/2015/wordml/symex" mc:Ignorable="w14 w15 w16se w16cid w16 w16cex w16sdtdh w16sdtfl w16du">
+<w:styles xmlns:mc="http://schemas.openxmlformats.org/markup-compatibility/2006" xmlns:r="http://schemas.openxmlformats.org/officeDocument/2006/relationships" xmlns:w="http://schemas.openxmlformats.org/wordprocessingml/2006/main" xmlns:w14="http://schemas.microsoft.com/office/word/2010/wordml" xmlns:w15="http://schemas.microsoft.com/office/word/2012/wordml" xmlns:w16cex="http://schemas.microsoft.com/office/word/2018/wordml/cex" xmlns:w16cid="http://schemas.microsoft.com/office/word/2016/wordml/cid" xmlns:w16="http://schemas.microsoft.com/office/word/2018/wordml" xmlns:w16sdtdh="http://schemas.microsoft.com/office/word/2020/wordml/sdtdatahash" xmlns:w16se="http://schemas.microsoft.com/office/word/2015/wordml/symex" mc:Ignorable="w14 w15 w16se w16cid w16 w16cex w16sdtdh">
   <w:docDefaults>
     <w:rPrDefault>
       <w:rPr>
@@ -8388,7 +8474,7 @@
 </file>
 
 <file path=word/glossary/document.xml><?xml version="1.0" encoding="utf-8"?>
-<w:glossaryDocument xmlns:wpc="http://schemas.microsoft.com/office/word/2010/wordprocessingCanvas" xmlns:cx="http://schemas.microsoft.com/office/drawing/2014/chartex" xmlns:cx1="http://schemas.microsoft.com/office/drawing/2015/9/8/chartex" xmlns:cx2="http://schemas.microsoft.com/office/drawing/2015/10/21/chartex" xmlns:cx3="http://schemas.microsoft.com/office/drawing/2016/5/9/chartex" xmlns:cx4="http://schemas.microsoft.com/office/drawing/2016/5/10/chartex" xmlns:cx5="http://schemas.microsoft.com/office/drawing/2016/5/11/chartex" xmlns:cx6="http://schemas.microsoft.com/office/drawing/2016/5/12/chartex" xmlns:cx7="http://schemas.microsoft.com/office/drawing/2016/5/13/chartex" xmlns:cx8="http://schemas.microsoft.com/office/drawing/2016/5/14/chartex" xmlns:mc="http://schemas.openxmlformats.org/markup-compatibility/2006" xmlns:aink="http://schemas.microsoft.com/office/drawing/2016/ink" xmlns:am3d="http://schemas.microsoft.com/office/drawing/2017/model3d" xmlns:o="urn:schemas-microsoft-com:office:office" xmlns:oel="http://schemas.microsoft.com/office/2019/extlst" xmlns:r="http://schemas.openxmlformats.org/officeDocument/2006/relationships" xmlns:m="http://schemas.openxmlformats.org/officeDocument/2006/math" xmlns:v="urn:schemas-microsoft-com:vml" xmlns:wp14="http://schemas.microsoft.com/office/word/2010/wordprocessingDrawing" xmlns:wp="http://schemas.openxmlformats.org/drawingml/2006/wordprocessingDrawing" xmlns:w10="urn:schemas-microsoft-com:office:word" xmlns:w="http://schemas.openxmlformats.org/wordprocessingml/2006/main" xmlns:w14="http://schemas.microsoft.com/office/word/2010/wordml" xmlns:w15="http://schemas.microsoft.com/office/word/2012/wordml" xmlns:w16cex="http://schemas.microsoft.com/office/word/2018/wordml/cex" xmlns:w16cid="http://schemas.microsoft.com/office/word/2016/wordml/cid" xmlns:w16="http://schemas.microsoft.com/office/word/2018/wordml" xmlns:w16du="http://schemas.microsoft.com/office/word/2023/wordml/word16du" xmlns:w16sdtdh="http://schemas.microsoft.com/office/word/2020/wordml/sdtdatahash" xmlns:w16sdtfl="http://schemas.microsoft.com/office/word/2024/wordml/sdtformatlock" xmlns:w16se="http://schemas.microsoft.com/office/word/2015/wordml/symex" xmlns:wpg="http://schemas.microsoft.com/office/word/2010/wordprocessingGroup" xmlns:wpi="http://schemas.microsoft.com/office/word/2010/wordprocessingInk" xmlns:wne="http://schemas.microsoft.com/office/word/2006/wordml" xmlns:wps="http://schemas.microsoft.com/office/word/2010/wordprocessingShape" mc:Ignorable="w14 w15 w16se w16cid w16 w16cex w16sdtdh w16sdtfl w16du wp14">
+<w:glossaryDocument xmlns:wpc="http://schemas.microsoft.com/office/word/2010/wordprocessingCanvas" xmlns:cx="http://schemas.microsoft.com/office/drawing/2014/chartex" xmlns:cx1="http://schemas.microsoft.com/office/drawing/2015/9/8/chartex" xmlns:cx2="http://schemas.microsoft.com/office/drawing/2015/10/21/chartex" xmlns:cx3="http://schemas.microsoft.com/office/drawing/2016/5/9/chartex" xmlns:cx4="http://schemas.microsoft.com/office/drawing/2016/5/10/chartex" xmlns:cx5="http://schemas.microsoft.com/office/drawing/2016/5/11/chartex" xmlns:cx6="http://schemas.microsoft.com/office/drawing/2016/5/12/chartex" xmlns:cx7="http://schemas.microsoft.com/office/drawing/2016/5/13/chartex" xmlns:cx8="http://schemas.microsoft.com/office/drawing/2016/5/14/chartex" xmlns:mc="http://schemas.openxmlformats.org/markup-compatibility/2006" xmlns:aink="http://schemas.microsoft.com/office/drawing/2016/ink" xmlns:am3d="http://schemas.microsoft.com/office/drawing/2017/model3d" xmlns:o="urn:schemas-microsoft-com:office:office" xmlns:r="http://schemas.openxmlformats.org/officeDocument/2006/relationships" xmlns:m="http://schemas.openxmlformats.org/officeDocument/2006/math" xmlns:v="urn:schemas-microsoft-com:vml" xmlns:wp14="http://schemas.microsoft.com/office/word/2010/wordprocessingDrawing" xmlns:wp="http://schemas.openxmlformats.org/drawingml/2006/wordprocessingDrawing" xmlns:w10="urn:schemas-microsoft-com:office:word" xmlns:w="http://schemas.openxmlformats.org/wordprocessingml/2006/main" xmlns:w14="http://schemas.microsoft.com/office/word/2010/wordml" xmlns:w15="http://schemas.microsoft.com/office/word/2012/wordml" xmlns:w16cex="http://schemas.microsoft.com/office/word/2018/wordml/cex" xmlns:w16cid="http://schemas.microsoft.com/office/word/2016/wordml/cid" xmlns:w16="http://schemas.microsoft.com/office/word/2018/wordml" xmlns:w16sdtdh="http://schemas.microsoft.com/office/word/2020/wordml/sdtdatahash" xmlns:w16se="http://schemas.microsoft.com/office/word/2015/wordml/symex" xmlns:wpg="http://schemas.microsoft.com/office/word/2010/wordprocessingGroup" xmlns:wpi="http://schemas.microsoft.com/office/word/2010/wordprocessingInk" xmlns:wne="http://schemas.microsoft.com/office/word/2006/wordml" xmlns:wps="http://schemas.microsoft.com/office/word/2010/wordprocessingShape" mc:Ignorable="w14 w15 w16se w16cid w16 w16cex w16sdtdh wp14">
   <w:docParts>
     <w:docPart>
       <w:docPartPr>
@@ -9584,7 +9670,7 @@
 </file>
 
 <file path=word/glossary/fontTable.xml><?xml version="1.0" encoding="utf-8"?>
-<w:fonts xmlns:mc="http://schemas.openxmlformats.org/markup-compatibility/2006" xmlns:r="http://schemas.openxmlformats.org/officeDocument/2006/relationships" xmlns:w="http://schemas.openxmlformats.org/wordprocessingml/2006/main" xmlns:w14="http://schemas.microsoft.com/office/word/2010/wordml" xmlns:w15="http://schemas.microsoft.com/office/word/2012/wordml" xmlns:w16cex="http://schemas.microsoft.com/office/word/2018/wordml/cex" xmlns:w16cid="http://schemas.microsoft.com/office/word/2016/wordml/cid" xmlns:w16="http://schemas.microsoft.com/office/word/2018/wordml" xmlns:w16du="http://schemas.microsoft.com/office/word/2023/wordml/word16du" xmlns:w16sdtdh="http://schemas.microsoft.com/office/word/2020/wordml/sdtdatahash" xmlns:w16sdtfl="http://schemas.microsoft.com/office/word/2024/wordml/sdtformatlock" xmlns:w16se="http://schemas.microsoft.com/office/word/2015/wordml/symex" mc:Ignorable="w14 w15 w16se w16cid w16 w16cex w16sdtdh w16sdtfl w16du">
+<w:fonts xmlns:mc="http://schemas.openxmlformats.org/markup-compatibility/2006" xmlns:r="http://schemas.openxmlformats.org/officeDocument/2006/relationships" xmlns:w="http://schemas.openxmlformats.org/wordprocessingml/2006/main" xmlns:w14="http://schemas.microsoft.com/office/word/2010/wordml" xmlns:w15="http://schemas.microsoft.com/office/word/2012/wordml" xmlns:w16cex="http://schemas.microsoft.com/office/word/2018/wordml/cex" xmlns:w16cid="http://schemas.microsoft.com/office/word/2016/wordml/cid" xmlns:w16="http://schemas.microsoft.com/office/word/2018/wordml" xmlns:w16sdtdh="http://schemas.microsoft.com/office/word/2020/wordml/sdtdatahash" xmlns:w16se="http://schemas.microsoft.com/office/word/2015/wordml/symex" mc:Ignorable="w14 w15 w16se w16cid w16 w16cex w16sdtdh">
   <w:font w:name="Symbol">
     <w:panose1 w:val="05050102010706020507"/>
     <w:charset w:val="02"/>
@@ -9597,7 +9683,7 @@
     <w:charset w:val="00"/>
     <w:family w:val="roman"/>
     <w:pitch w:val="variable"/>
-    <w:sig w:usb0="E0002EFF" w:usb1="C000785B" w:usb2="00000009" w:usb3="00000000" w:csb0="000001FF" w:csb1="00000000"/>
+    <w:sig w:usb0="E0002AFF" w:usb1="C0007843" w:usb2="00000009" w:usb3="00000000" w:csb0="000001FF" w:csb1="00000000"/>
   </w:font>
   <w:font w:name="Courier New">
     <w:panose1 w:val="02070309020205020404"/>
@@ -9618,21 +9704,21 @@
     <w:charset w:val="00"/>
     <w:family w:val="swiss"/>
     <w:pitch w:val="variable"/>
-    <w:sig w:usb0="E4002EFF" w:usb1="C200247B" w:usb2="00000009" w:usb3="00000000" w:csb0="000001FF" w:csb1="00000000"/>
+    <w:sig w:usb0="E0002AFF" w:usb1="4000ACFF" w:usb2="00000001" w:usb3="00000000" w:csb0="000001FF" w:csb1="00000000"/>
   </w:font>
   <w:font w:name="Arial">
     <w:panose1 w:val="020B0604020202020204"/>
     <w:charset w:val="00"/>
     <w:family w:val="swiss"/>
     <w:pitch w:val="variable"/>
-    <w:sig w:usb0="E0002EFF" w:usb1="C000785B" w:usb2="00000009" w:usb3="00000000" w:csb0="000001FF" w:csb1="00000000"/>
+    <w:sig w:usb0="E0002AFF" w:usb1="C0007843" w:usb2="00000009" w:usb3="00000000" w:csb0="000001FF" w:csb1="00000000"/>
   </w:font>
   <w:font w:name="Calibri Light">
     <w:panose1 w:val="020F0302020204030204"/>
     <w:charset w:val="00"/>
     <w:family w:val="swiss"/>
     <w:pitch w:val="variable"/>
-    <w:sig w:usb0="E4002EFF" w:usb1="C200247B" w:usb2="00000009" w:usb3="00000000" w:csb0="000001FF" w:csb1="00000000"/>
+    <w:sig w:usb0="A0002AEF" w:usb1="4000207B" w:usb2="00000000" w:usb3="00000000" w:csb0="000001FF" w:csb1="00000000"/>
   </w:font>
   <w:font w:name="Yu Gothic Light">
     <w:altName w:val="游ゴシック Light"/>
@@ -9657,29 +9743,17 @@
     <w:pitch w:val="variable"/>
     <w:sig w:usb0="E00002FF" w:usb1="2AC7FDFF" w:usb2="00000016" w:usb3="00000000" w:csb0="0002009F" w:csb1="00000000"/>
   </w:font>
-  <w:font w:name="Aptos">
-    <w:charset w:val="00"/>
-    <w:family w:val="swiss"/>
-    <w:pitch w:val="variable"/>
-    <w:sig w:usb0="20000287" w:usb1="00000003" w:usb2="00000000" w:usb3="00000000" w:csb0="0000019F" w:csb1="00000000"/>
-  </w:font>
   <w:font w:name="Yu Mincho">
     <w:charset w:val="80"/>
     <w:family w:val="roman"/>
     <w:pitch w:val="variable"/>
     <w:sig w:usb0="800002E7" w:usb1="2AC7FCFF" w:usb2="00000012" w:usb3="00000000" w:csb0="0002009F" w:csb1="00000000"/>
   </w:font>
-  <w:font w:name="Aptos Display">
-    <w:charset w:val="00"/>
-    <w:family w:val="swiss"/>
-    <w:pitch w:val="variable"/>
-    <w:sig w:usb0="20000287" w:usb1="00000003" w:usb2="00000000" w:usb3="00000000" w:csb0="0000019F" w:csb1="00000000"/>
-  </w:font>
 </w:fonts>
 </file>
 
 <file path=word/glossary/settings.xml><?xml version="1.0" encoding="utf-8"?>
-<w:settings xmlns:mc="http://schemas.openxmlformats.org/markup-compatibility/2006" xmlns:o="urn:schemas-microsoft-com:office:office" xmlns:r="http://schemas.openxmlformats.org/officeDocument/2006/relationships" xmlns:m="http://schemas.openxmlformats.org/officeDocument/2006/math" xmlns:v="urn:schemas-microsoft-com:vml" xmlns:w10="urn:schemas-microsoft-com:office:word" xmlns:w="http://schemas.openxmlformats.org/wordprocessingml/2006/main" xmlns:w14="http://schemas.microsoft.com/office/word/2010/wordml" xmlns:w15="http://schemas.microsoft.com/office/word/2012/wordml" xmlns:w16cex="http://schemas.microsoft.com/office/word/2018/wordml/cex" xmlns:w16cid="http://schemas.microsoft.com/office/word/2016/wordml/cid" xmlns:w16="http://schemas.microsoft.com/office/word/2018/wordml" xmlns:w16du="http://schemas.microsoft.com/office/word/2023/wordml/word16du" xmlns:w16sdtdh="http://schemas.microsoft.com/office/word/2020/wordml/sdtdatahash" xmlns:w16sdtfl="http://schemas.microsoft.com/office/word/2024/wordml/sdtformatlock" xmlns:w16se="http://schemas.microsoft.com/office/word/2015/wordml/symex" xmlns:sl="http://schemas.openxmlformats.org/schemaLibrary/2006/main" mc:Ignorable="w14 w15 w16se w16cid w16 w16cex w16sdtdh w16sdtfl w16du">
+<w:settings xmlns:mc="http://schemas.openxmlformats.org/markup-compatibility/2006" xmlns:o="urn:schemas-microsoft-com:office:office" xmlns:r="http://schemas.openxmlformats.org/officeDocument/2006/relationships" xmlns:m="http://schemas.openxmlformats.org/officeDocument/2006/math" xmlns:v="urn:schemas-microsoft-com:vml" xmlns:w10="urn:schemas-microsoft-com:office:word" xmlns:w="http://schemas.openxmlformats.org/wordprocessingml/2006/main" xmlns:w14="http://schemas.microsoft.com/office/word/2010/wordml" xmlns:w15="http://schemas.microsoft.com/office/word/2012/wordml" xmlns:w16cex="http://schemas.microsoft.com/office/word/2018/wordml/cex" xmlns:w16cid="http://schemas.microsoft.com/office/word/2016/wordml/cid" xmlns:w16="http://schemas.microsoft.com/office/word/2018/wordml" xmlns:w16sdtdh="http://schemas.microsoft.com/office/word/2020/wordml/sdtdatahash" xmlns:w16se="http://schemas.microsoft.com/office/word/2015/wordml/symex" xmlns:sl="http://schemas.openxmlformats.org/schemaLibrary/2006/main" mc:Ignorable="w14 w15 w16se w16cid w16 w16cex w16sdtdh">
   <w:view w:val="normal"/>
   <w:revisionView w:inkAnnotations="0"/>
   <w:defaultTabStop w:val="708"/>
@@ -9703,6 +9777,7 @@
     <w:rsid w:val="001221F0"/>
     <w:rsid w:val="00180FB2"/>
     <w:rsid w:val="001942D6"/>
+    <w:rsid w:val="00244537"/>
     <w:rsid w:val="002955BA"/>
     <w:rsid w:val="002B01EF"/>
     <w:rsid w:val="002C5B10"/>
@@ -9780,7 +9855,7 @@
 </file>
 
 <file path=word/glossary/styles.xml><?xml version="1.0" encoding="utf-8"?>
-<w:styles xmlns:mc="http://schemas.openxmlformats.org/markup-compatibility/2006" xmlns:r="http://schemas.openxmlformats.org/officeDocument/2006/relationships" xmlns:w="http://schemas.openxmlformats.org/wordprocessingml/2006/main" xmlns:w14="http://schemas.microsoft.com/office/word/2010/wordml" xmlns:w15="http://schemas.microsoft.com/office/word/2012/wordml" xmlns:w16cex="http://schemas.microsoft.com/office/word/2018/wordml/cex" xmlns:w16cid="http://schemas.microsoft.com/office/word/2016/wordml/cid" xmlns:w16="http://schemas.microsoft.com/office/word/2018/wordml" xmlns:w16du="http://schemas.microsoft.com/office/word/2023/wordml/word16du" xmlns:w16sdtdh="http://schemas.microsoft.com/office/word/2020/wordml/sdtdatahash" xmlns:w16sdtfl="http://schemas.microsoft.com/office/word/2024/wordml/sdtformatlock" xmlns:w16se="http://schemas.microsoft.com/office/word/2015/wordml/symex" mc:Ignorable="w14 w15 w16se w16cid w16 w16cex w16sdtdh w16sdtfl w16du">
+<w:styles xmlns:mc="http://schemas.openxmlformats.org/markup-compatibility/2006" xmlns:r="http://schemas.openxmlformats.org/officeDocument/2006/relationships" xmlns:w="http://schemas.openxmlformats.org/wordprocessingml/2006/main" xmlns:w14="http://schemas.microsoft.com/office/word/2010/wordml" xmlns:w15="http://schemas.microsoft.com/office/word/2012/wordml" xmlns:w16cex="http://schemas.microsoft.com/office/word/2018/wordml/cex" xmlns:w16cid="http://schemas.microsoft.com/office/word/2016/wordml/cid" xmlns:w16="http://schemas.microsoft.com/office/word/2018/wordml" xmlns:w16sdtdh="http://schemas.microsoft.com/office/word/2020/wordml/sdtdatahash" xmlns:w16se="http://schemas.microsoft.com/office/word/2015/wordml/symex" mc:Ignorable="w14 w15 w16se w16cid w16 w16cex w16sdtdh">
   <w:docDefaults>
     <w:rPrDefault>
       <w:rPr>
@@ -10632,7 +10707,7 @@
 </file>
 
 <file path=word/glossary/webSettings.xml><?xml version="1.0" encoding="utf-8"?>
-<w:webSettings xmlns:mc="http://schemas.openxmlformats.org/markup-compatibility/2006" xmlns:r="http://schemas.openxmlformats.org/officeDocument/2006/relationships" xmlns:w="http://schemas.openxmlformats.org/wordprocessingml/2006/main" xmlns:w14="http://schemas.microsoft.com/office/word/2010/wordml" xmlns:w15="http://schemas.microsoft.com/office/word/2012/wordml" xmlns:w16cex="http://schemas.microsoft.com/office/word/2018/wordml/cex" xmlns:w16cid="http://schemas.microsoft.com/office/word/2016/wordml/cid" xmlns:w16="http://schemas.microsoft.com/office/word/2018/wordml" xmlns:w16du="http://schemas.microsoft.com/office/word/2023/wordml/word16du" xmlns:w16sdtdh="http://schemas.microsoft.com/office/word/2020/wordml/sdtdatahash" xmlns:w16sdtfl="http://schemas.microsoft.com/office/word/2024/wordml/sdtformatlock" xmlns:w16se="http://schemas.microsoft.com/office/word/2015/wordml/symex" mc:Ignorable="w14 w15 w16se w16cid w16 w16cex w16sdtdh w16sdtfl w16du">
+<w:webSettings xmlns:mc="http://schemas.openxmlformats.org/markup-compatibility/2006" xmlns:r="http://schemas.openxmlformats.org/officeDocument/2006/relationships" xmlns:w="http://schemas.openxmlformats.org/wordprocessingml/2006/main" xmlns:w14="http://schemas.microsoft.com/office/word/2010/wordml" xmlns:w15="http://schemas.microsoft.com/office/word/2012/wordml" xmlns:w16cex="http://schemas.microsoft.com/office/word/2018/wordml/cex" xmlns:w16cid="http://schemas.microsoft.com/office/word/2016/wordml/cid" xmlns:w16="http://schemas.microsoft.com/office/word/2018/wordml" xmlns:w16sdtdh="http://schemas.microsoft.com/office/word/2020/wordml/sdtdatahash" xmlns:w16se="http://schemas.microsoft.com/office/word/2015/wordml/symex" mc:Ignorable="w14 w15 w16se w16cid w16 w16cex w16sdtdh">
   <w:optimizeForBrowser/>
   <w:allowPNG/>
 </w:webSettings>

</xml_diff>